<commit_message>
Melhorias e revisão do Briefing.
</commit_message>
<xml_diff>
--- a/documents/Briefing.docx
+++ b/documents/Briefing.docx
@@ -68,39 +68,19 @@
           <w:szCs w:val="32"/>
           <w:lang w:val="en-US"/>
         </w:rPr>
-        <w:t>Tree of Destiny (</w:t>
-      </w:r>
-      <w:proofErr w:type="spellStart"/>
-      <w:r>
-        <w:rPr>
-          <w:rFonts w:asciiTheme="majorHAnsi" w:eastAsiaTheme="majorEastAsia" w:hAnsiTheme="majorHAnsi" w:cstheme="majorHAnsi"/>
+        <w:t>Tree of Destiny (ToD)</w:t>
+      </w:r>
+    </w:p>
+    <w:p>
+      <w:pPr>
+        <w:spacing w:before="40" w:after="40"/>
+        <w:ind w:left="1701" w:right="1134"/>
+        <w:rPr>
+          <w:rFonts w:eastAsiaTheme="majorEastAsia" w:cstheme="minorHAnsi"/>
           <w:sz w:val="32"/>
           <w:szCs w:val="32"/>
           <w:lang w:val="en-US"/>
         </w:rPr>
-        <w:t>ToD</w:t>
-      </w:r>
-      <w:proofErr w:type="spellEnd"/>
-      <w:r>
-        <w:rPr>
-          <w:rFonts w:asciiTheme="majorHAnsi" w:eastAsiaTheme="majorEastAsia" w:hAnsiTheme="majorHAnsi" w:cstheme="majorHAnsi"/>
-          <w:sz w:val="32"/>
-          <w:szCs w:val="32"/>
-          <w:lang w:val="en-US"/>
-        </w:rPr>
-        <w:t>)</w:t>
-      </w:r>
-    </w:p>
-    <w:p>
-      <w:pPr>
-        <w:spacing w:before="40" w:after="40"/>
-        <w:ind w:left="1701" w:right="1134"/>
-        <w:rPr>
-          <w:rFonts w:eastAsiaTheme="majorEastAsia" w:cstheme="minorHAnsi"/>
-          <w:sz w:val="32"/>
-          <w:szCs w:val="32"/>
-          <w:lang w:val="en-US"/>
-        </w:rPr>
       </w:pPr>
     </w:p>
     <w:p>
@@ -776,7 +756,7 @@
         <w:rPr>
           <w:rFonts w:eastAsiaTheme="majorEastAsia" w:cstheme="minorHAnsi"/>
         </w:rPr>
-        <w:t>Gráficos bons.</w:t>
+        <w:t>História boa.</w:t>
       </w:r>
     </w:p>
     <w:p>
@@ -796,7 +776,70 @@
         <w:rPr>
           <w:rFonts w:eastAsiaTheme="majorEastAsia" w:cstheme="minorHAnsi"/>
         </w:rPr>
-        <w:t>História boa.</w:t>
+        <w:t>Pouco Conhecido</w:t>
+      </w:r>
+      <w:r>
+        <w:rPr>
+          <w:rFonts w:eastAsiaTheme="majorEastAsia" w:cstheme="minorHAnsi"/>
+        </w:rPr>
+        <w:t>.</w:t>
+      </w:r>
+    </w:p>
+    <w:p>
+      <w:pPr>
+        <w:rPr>
+          <w:rFonts w:eastAsiaTheme="majorEastAsia" w:cstheme="minorHAnsi"/>
+        </w:rPr>
+      </w:pPr>
+      <w:r>
+        <w:rPr>
+          <w:rFonts w:eastAsiaTheme="majorEastAsia" w:cstheme="minorHAnsi"/>
+        </w:rPr>
+        <w:br w:type="page"/>
+      </w:r>
+    </w:p>
+    <w:p>
+      <w:pPr>
+        <w:pStyle w:val="PargrafodaLista"/>
+        <w:spacing w:before="40" w:after="40"/>
+        <w:ind w:left="1440" w:right="1134"/>
+        <w:rPr>
+          <w:rFonts w:eastAsiaTheme="majorEastAsia" w:cstheme="minorHAnsi"/>
+        </w:rPr>
+      </w:pPr>
+    </w:p>
+    <w:p>
+      <w:pPr>
+        <w:pStyle w:val="PargrafodaLista"/>
+        <w:numPr>
+          <w:ilvl w:val="0"/>
+          <w:numId w:val="1"/>
+        </w:numPr>
+        <w:spacing w:before="40" w:after="40"/>
+        <w:ind w:right="1134"/>
+        <w:rPr>
+          <w:rFonts w:eastAsiaTheme="majorEastAsia" w:cstheme="minorHAnsi"/>
+          <w:sz w:val="24"/>
+          <w:szCs w:val="24"/>
+        </w:rPr>
+      </w:pPr>
+      <w:r>
+        <w:rPr>
+          <w:rFonts w:eastAsiaTheme="majorEastAsia" w:cstheme="minorHAnsi"/>
+          <w:b/>
+          <w:sz w:val="24"/>
+          <w:szCs w:val="24"/>
+        </w:rPr>
+        <w:t>O que não pode haver</w:t>
+      </w:r>
+      <w:r>
+        <w:rPr>
+          <w:rFonts w:eastAsiaTheme="majorEastAsia" w:cstheme="minorHAnsi"/>
+          <w:b/>
+          <w:sz w:val="24"/>
+          <w:szCs w:val="24"/>
+        </w:rPr>
+        <w:t>;</w:t>
       </w:r>
     </w:p>
     <w:p>
@@ -816,68 +859,13 @@
         <w:rPr>
           <w:rFonts w:eastAsiaTheme="majorEastAsia" w:cstheme="minorHAnsi"/>
         </w:rPr>
-        <w:t>Pouco Conhecido</w:t>
+        <w:t>Limitações</w:t>
       </w:r>
       <w:r>
         <w:rPr>
           <w:rFonts w:eastAsiaTheme="majorEastAsia" w:cstheme="minorHAnsi"/>
         </w:rPr>
         <w:t>.</w:t>
-      </w:r>
-    </w:p>
-    <w:p>
-      <w:pPr>
-        <w:pStyle w:val="PargrafodaLista"/>
-        <w:numPr>
-          <w:ilvl w:val="0"/>
-          <w:numId w:val="1"/>
-        </w:numPr>
-        <w:spacing w:before="40" w:after="40"/>
-        <w:ind w:right="1134"/>
-        <w:rPr>
-          <w:rFonts w:eastAsiaTheme="majorEastAsia" w:cstheme="minorHAnsi"/>
-          <w:sz w:val="24"/>
-          <w:szCs w:val="24"/>
-        </w:rPr>
-      </w:pPr>
-      <w:r>
-        <w:rPr>
-          <w:rFonts w:eastAsiaTheme="majorEastAsia" w:cstheme="minorHAnsi"/>
-          <w:b/>
-          <w:sz w:val="24"/>
-          <w:szCs w:val="24"/>
-        </w:rPr>
-        <w:t>O que não pode haver</w:t>
-      </w:r>
-      <w:r>
-        <w:rPr>
-          <w:rFonts w:eastAsiaTheme="majorEastAsia" w:cstheme="minorHAnsi"/>
-          <w:b/>
-          <w:sz w:val="24"/>
-          <w:szCs w:val="24"/>
-        </w:rPr>
-        <w:t>;</w:t>
-      </w:r>
-    </w:p>
-    <w:p>
-      <w:pPr>
-        <w:pStyle w:val="PargrafodaLista"/>
-        <w:numPr>
-          <w:ilvl w:val="1"/>
-          <w:numId w:val="1"/>
-        </w:numPr>
-        <w:spacing w:before="40" w:after="40"/>
-        <w:ind w:right="1134"/>
-        <w:rPr>
-          <w:rFonts w:eastAsiaTheme="majorEastAsia" w:cstheme="minorHAnsi"/>
-        </w:rPr>
-      </w:pPr>
-      <w:r>
-        <w:rPr>
-          <w:rFonts w:eastAsiaTheme="majorEastAsia" w:cstheme="minorHAnsi"/>
-        </w:rPr>
-        <w:lastRenderedPageBreak/>
-        <w:t>Propaganda de outros jogos e serviços terceiros.</w:t>
       </w:r>
     </w:p>
     <w:p>
@@ -970,7 +958,33 @@
         <w:rPr>
           <w:rFonts w:eastAsiaTheme="majorEastAsia" w:cstheme="minorHAnsi"/>
         </w:rPr>
-        <w:t xml:space="preserve">Para todos gêneros; nível escolar médio; renda </w:t>
+        <w:t>Objetivo que atinja a todos os</w:t>
+      </w:r>
+      <w:r>
+        <w:rPr>
+          <w:rFonts w:eastAsiaTheme="majorEastAsia" w:cstheme="minorHAnsi"/>
+        </w:rPr>
+        <w:t xml:space="preserve"> gêneros;</w:t>
+      </w:r>
+    </w:p>
+    <w:p>
+      <w:pPr>
+        <w:pStyle w:val="PargrafodaLista"/>
+        <w:numPr>
+          <w:ilvl w:val="1"/>
+          <w:numId w:val="1"/>
+        </w:numPr>
+        <w:spacing w:before="40" w:after="40"/>
+        <w:ind w:right="1134"/>
+        <w:rPr>
+          <w:rFonts w:eastAsiaTheme="majorEastAsia" w:cstheme="minorHAnsi"/>
+        </w:rPr>
+      </w:pPr>
+      <w:r>
+        <w:rPr>
+          <w:rFonts w:eastAsiaTheme="majorEastAsia" w:cstheme="minorHAnsi"/>
+        </w:rPr>
+        <w:t xml:space="preserve">nível escolar médio; renda </w:t>
       </w:r>
       <w:r>
         <w:rPr>
@@ -982,13 +996,92 @@
         <w:rPr>
           <w:rFonts w:eastAsiaTheme="majorEastAsia" w:cstheme="minorHAnsi"/>
         </w:rPr>
-        <w:t>; qualquer ocupação de cargo; gostar de jogos, fantasia</w:t>
-      </w:r>
-      <w:r>
-        <w:rPr>
-          <w:rFonts w:eastAsiaTheme="majorEastAsia" w:cstheme="minorHAnsi"/>
-        </w:rPr>
-        <w:t>.</w:t>
+        <w:t>;</w:t>
+      </w:r>
+    </w:p>
+    <w:p>
+      <w:pPr>
+        <w:pStyle w:val="PargrafodaLista"/>
+        <w:numPr>
+          <w:ilvl w:val="1"/>
+          <w:numId w:val="1"/>
+        </w:numPr>
+        <w:spacing w:before="40" w:after="40"/>
+        <w:ind w:right="1134"/>
+        <w:rPr>
+          <w:rFonts w:eastAsiaTheme="majorEastAsia" w:cstheme="minorHAnsi"/>
+        </w:rPr>
+      </w:pPr>
+      <w:r>
+        <w:rPr>
+          <w:rFonts w:eastAsiaTheme="majorEastAsia" w:cstheme="minorHAnsi"/>
+        </w:rPr>
+        <w:t>qualquer ocupação de cargo;</w:t>
+      </w:r>
+    </w:p>
+    <w:p>
+      <w:pPr>
+        <w:pStyle w:val="PargrafodaLista"/>
+        <w:spacing w:before="40" w:after="40"/>
+        <w:ind w:left="1440" w:right="1134"/>
+        <w:rPr>
+          <w:rFonts w:eastAsiaTheme="majorEastAsia" w:cstheme="minorHAnsi"/>
+        </w:rPr>
+      </w:pPr>
+    </w:p>
+    <w:p>
+      <w:pPr>
+        <w:pStyle w:val="PargrafodaLista"/>
+        <w:numPr>
+          <w:ilvl w:val="0"/>
+          <w:numId w:val="1"/>
+        </w:numPr>
+        <w:spacing w:before="40" w:after="40"/>
+        <w:ind w:right="1134"/>
+        <w:rPr>
+          <w:rFonts w:eastAsiaTheme="majorEastAsia" w:cstheme="minorHAnsi"/>
+          <w:b/>
+          <w:sz w:val="24"/>
+          <w:szCs w:val="24"/>
+        </w:rPr>
+      </w:pPr>
+      <w:r>
+        <w:rPr>
+          <w:rFonts w:eastAsiaTheme="majorEastAsia" w:cstheme="minorHAnsi"/>
+          <w:sz w:val="24"/>
+          <w:szCs w:val="24"/>
+        </w:rPr>
+        <w:t xml:space="preserve"> </w:t>
+      </w:r>
+      <w:r>
+        <w:rPr>
+          <w:rFonts w:eastAsiaTheme="majorEastAsia" w:cstheme="minorHAnsi"/>
+          <w:b/>
+          <w:sz w:val="24"/>
+          <w:szCs w:val="24"/>
+        </w:rPr>
+        <w:t>O que o site oferece?</w:t>
+      </w:r>
+    </w:p>
+    <w:p>
+      <w:pPr>
+        <w:pStyle w:val="PargrafodaLista"/>
+        <w:numPr>
+          <w:ilvl w:val="1"/>
+          <w:numId w:val="1"/>
+        </w:numPr>
+        <w:spacing w:before="40" w:after="40"/>
+        <w:ind w:right="1134"/>
+        <w:rPr>
+          <w:rFonts w:eastAsiaTheme="majorEastAsia" w:cstheme="minorHAnsi"/>
+          <w:b/>
+        </w:rPr>
+      </w:pPr>
+      <w:r>
+        <w:rPr>
+          <w:rFonts w:eastAsiaTheme="majorEastAsia" w:cstheme="minorHAnsi"/>
+        </w:rPr>
+        <w:t>Serviço de entretenimento; compras online.</w:t>
       </w:r>
     </w:p>
     <w:p>
@@ -997,6 +1090,7 @@
         <w:ind w:left="1080" w:right="1134"/>
         <w:rPr>
           <w:rFonts w:eastAsiaTheme="majorEastAsia" w:cstheme="minorHAnsi"/>
+          <w:b/>
         </w:rPr>
       </w:pPr>
     </w:p>
@@ -1019,8 +1113,7 @@
       <w:r>
         <w:rPr>
           <w:rFonts w:eastAsiaTheme="majorEastAsia" w:cstheme="minorHAnsi"/>
-          <w:sz w:val="24"/>
-          <w:szCs w:val="24"/>
+          <w:b/>
         </w:rPr>
         <w:t xml:space="preserve"> </w:t>
       </w:r>
@@ -1031,7 +1124,7 @@
           <w:sz w:val="24"/>
           <w:szCs w:val="24"/>
         </w:rPr>
-        <w:t>O que o site oferece?</w:t>
+        <w:t>O que será feito no site?</w:t>
       </w:r>
     </w:p>
     <w:p>
@@ -1052,7 +1145,70 @@
         <w:rPr>
           <w:rFonts w:eastAsiaTheme="majorEastAsia" w:cstheme="minorHAnsi"/>
         </w:rPr>
-        <w:t>Serviço de entretenimento; compras online.</w:t>
+        <w:t>Criação/Manutenção da conta; compras online; downloads do jogo e/ou suas atualizações; imagens wallpapers.</w:t>
+      </w:r>
+    </w:p>
+    <w:p>
+      <w:pPr>
+        <w:pStyle w:val="PargrafodaLista"/>
+        <w:numPr>
+          <w:ilvl w:val="0"/>
+          <w:numId w:val="1"/>
+        </w:numPr>
+        <w:spacing w:before="40" w:after="40"/>
+        <w:ind w:right="1134"/>
+        <w:rPr>
+          <w:rFonts w:eastAsiaTheme="majorEastAsia" w:cstheme="minorHAnsi"/>
+          <w:b/>
+          <w:sz w:val="24"/>
+          <w:szCs w:val="24"/>
+        </w:rPr>
+      </w:pPr>
+      <w:r>
+        <w:rPr>
+          <w:rFonts w:eastAsiaTheme="majorEastAsia" w:cstheme="minorHAnsi"/>
+          <w:sz w:val="24"/>
+          <w:szCs w:val="24"/>
+        </w:rPr>
+        <w:t xml:space="preserve"> </w:t>
+      </w:r>
+      <w:r>
+        <w:rPr>
+          <w:rFonts w:eastAsiaTheme="majorEastAsia" w:cstheme="minorHAnsi"/>
+          <w:sz w:val="24"/>
+          <w:szCs w:val="24"/>
+        </w:rPr>
+        <w:t xml:space="preserve"> </w:t>
+      </w:r>
+      <w:r>
+        <w:rPr>
+          <w:rFonts w:eastAsiaTheme="majorEastAsia" w:cstheme="minorHAnsi"/>
+          <w:b/>
+          <w:sz w:val="24"/>
+          <w:szCs w:val="24"/>
+        </w:rPr>
+        <w:t>Conhecimento técnico e web;</w:t>
+      </w:r>
+    </w:p>
+    <w:p>
+      <w:pPr>
+        <w:pStyle w:val="PargrafodaLista"/>
+        <w:numPr>
+          <w:ilvl w:val="1"/>
+          <w:numId w:val="1"/>
+        </w:numPr>
+        <w:spacing w:before="40" w:after="40"/>
+        <w:ind w:right="1134"/>
+        <w:rPr>
+          <w:rFonts w:eastAsiaTheme="majorEastAsia" w:cstheme="minorHAnsi"/>
+          <w:b/>
+        </w:rPr>
+      </w:pPr>
+      <w:r>
+        <w:rPr>
+          <w:rFonts w:eastAsiaTheme="majorEastAsia" w:cstheme="minorHAnsi"/>
+        </w:rPr>
+        <w:t>Nível básico.</w:t>
       </w:r>
     </w:p>
     <w:p>
@@ -1085,176 +1241,73 @@
         <w:rPr>
           <w:rFonts w:eastAsiaTheme="majorEastAsia" w:cstheme="minorHAnsi"/>
           <w:b/>
+          <w:sz w:val="24"/>
+          <w:szCs w:val="24"/>
+        </w:rPr>
+        <w:t>Capacidade técnica (hardware/internet)</w:t>
+      </w:r>
+    </w:p>
+    <w:p>
+      <w:pPr>
+        <w:pStyle w:val="PargrafodaLista"/>
+        <w:numPr>
+          <w:ilvl w:val="1"/>
+          <w:numId w:val="1"/>
+        </w:numPr>
+        <w:spacing w:before="40" w:after="40"/>
+        <w:ind w:right="1134"/>
+        <w:rPr>
+          <w:rFonts w:eastAsiaTheme="majorEastAsia" w:cstheme="minorHAnsi"/>
+          <w:b/>
+        </w:rPr>
+      </w:pPr>
+      <w:r>
+        <w:rPr>
+          <w:rFonts w:eastAsiaTheme="majorEastAsia" w:cstheme="minorHAnsi"/>
+        </w:rPr>
+        <w:t>Resolução (</w:t>
+      </w:r>
+      <w:r>
+        <w:rPr>
+          <w:rFonts w:eastAsiaTheme="majorEastAsia" w:cstheme="minorHAnsi"/>
+        </w:rPr>
+        <w:t xml:space="preserve">320x670px </w:t>
+      </w:r>
+      <w:r>
+        <w:rPr>
+          <w:rFonts w:eastAsiaTheme="majorEastAsia" w:cstheme="minorHAnsi"/>
+        </w:rPr>
+        <w:t>~</w:t>
+      </w:r>
+      <w:r>
+        <w:rPr>
+          <w:rFonts w:eastAsiaTheme="majorEastAsia" w:cstheme="minorHAnsi"/>
         </w:rPr>
         <w:t xml:space="preserve"> </w:t>
       </w:r>
       <w:r>
         <w:rPr>
           <w:rFonts w:eastAsiaTheme="majorEastAsia" w:cstheme="minorHAnsi"/>
-          <w:b/>
-          <w:sz w:val="24"/>
-          <w:szCs w:val="24"/>
-        </w:rPr>
-        <w:t>O que será feito no site?</w:t>
-      </w:r>
-    </w:p>
-    <w:p>
-      <w:pPr>
-        <w:pStyle w:val="PargrafodaLista"/>
-        <w:numPr>
-          <w:ilvl w:val="1"/>
-          <w:numId w:val="1"/>
-        </w:numPr>
-        <w:spacing w:before="40" w:after="40"/>
-        <w:ind w:right="1134"/>
-        <w:rPr>
-          <w:rFonts w:eastAsiaTheme="majorEastAsia" w:cstheme="minorHAnsi"/>
-          <w:b/>
-        </w:rPr>
-      </w:pPr>
-      <w:r>
-        <w:rPr>
-          <w:rFonts w:eastAsiaTheme="majorEastAsia" w:cstheme="minorHAnsi"/>
-        </w:rPr>
-        <w:t>Criação/Manutenção da conta; compras online; downloads do jogo e/ou suas atualizações; imagens wallpapers.</w:t>
-      </w:r>
-    </w:p>
-    <w:p>
-      <w:pPr>
-        <w:pStyle w:val="PargrafodaLista"/>
-        <w:numPr>
-          <w:ilvl w:val="0"/>
-          <w:numId w:val="1"/>
-        </w:numPr>
-        <w:spacing w:before="40" w:after="40"/>
-        <w:ind w:right="1134"/>
-        <w:rPr>
-          <w:rFonts w:eastAsiaTheme="majorEastAsia" w:cstheme="minorHAnsi"/>
-          <w:b/>
-          <w:sz w:val="24"/>
-          <w:szCs w:val="24"/>
-        </w:rPr>
-      </w:pPr>
-      <w:r>
-        <w:rPr>
-          <w:rFonts w:eastAsiaTheme="majorEastAsia" w:cstheme="minorHAnsi"/>
-          <w:sz w:val="24"/>
-          <w:szCs w:val="24"/>
-        </w:rPr>
-        <w:t xml:space="preserve"> </w:t>
-      </w:r>
-      <w:r>
-        <w:rPr>
-          <w:rFonts w:eastAsiaTheme="majorEastAsia" w:cstheme="minorHAnsi"/>
-          <w:sz w:val="24"/>
-          <w:szCs w:val="24"/>
-        </w:rPr>
-        <w:t xml:space="preserve"> </w:t>
-      </w:r>
-      <w:r>
-        <w:rPr>
-          <w:rFonts w:eastAsiaTheme="majorEastAsia" w:cstheme="minorHAnsi"/>
-          <w:b/>
-          <w:sz w:val="24"/>
-          <w:szCs w:val="24"/>
-        </w:rPr>
-        <w:t>Conhecimento técnico e web;</w:t>
-      </w:r>
-    </w:p>
-    <w:p>
-      <w:pPr>
-        <w:pStyle w:val="PargrafodaLista"/>
-        <w:numPr>
-          <w:ilvl w:val="1"/>
-          <w:numId w:val="1"/>
-        </w:numPr>
-        <w:spacing w:before="40" w:after="40"/>
-        <w:ind w:right="1134"/>
-        <w:rPr>
-          <w:rFonts w:eastAsiaTheme="majorEastAsia" w:cstheme="minorHAnsi"/>
-          <w:b/>
-        </w:rPr>
-      </w:pPr>
-      <w:r>
-        <w:rPr>
-          <w:rFonts w:eastAsiaTheme="majorEastAsia" w:cstheme="minorHAnsi"/>
-        </w:rPr>
-        <w:t>Nível básico.</w:t>
-      </w:r>
-    </w:p>
-    <w:p>
-      <w:pPr>
-        <w:spacing w:before="40" w:after="40"/>
-        <w:ind w:left="1080" w:right="1134"/>
-        <w:rPr>
-          <w:rFonts w:eastAsiaTheme="majorEastAsia" w:cstheme="minorHAnsi"/>
-          <w:b/>
-        </w:rPr>
-      </w:pPr>
-    </w:p>
-    <w:p>
-      <w:pPr>
-        <w:pStyle w:val="PargrafodaLista"/>
-        <w:numPr>
-          <w:ilvl w:val="0"/>
-          <w:numId w:val="1"/>
-        </w:numPr>
-        <w:spacing w:before="40" w:after="40"/>
-        <w:ind w:right="1134"/>
-        <w:rPr>
-          <w:rFonts w:eastAsiaTheme="majorEastAsia" w:cstheme="minorHAnsi"/>
-          <w:b/>
-          <w:sz w:val="24"/>
-          <w:szCs w:val="24"/>
-        </w:rPr>
-      </w:pPr>
-      <w:r>
-        <w:rPr>
-          <w:rFonts w:eastAsiaTheme="majorEastAsia" w:cstheme="minorHAnsi"/>
-          <w:b/>
-          <w:sz w:val="24"/>
-          <w:szCs w:val="24"/>
-        </w:rPr>
-        <w:t>Capacidade técnica (hardware/internet)</w:t>
-      </w:r>
-    </w:p>
-    <w:p>
-      <w:pPr>
-        <w:pStyle w:val="PargrafodaLista"/>
-        <w:numPr>
-          <w:ilvl w:val="1"/>
-          <w:numId w:val="1"/>
-        </w:numPr>
-        <w:spacing w:before="40" w:after="40"/>
-        <w:ind w:right="1134"/>
-        <w:rPr>
-          <w:rFonts w:eastAsiaTheme="majorEastAsia" w:cstheme="minorHAnsi"/>
-          <w:b/>
-        </w:rPr>
-      </w:pPr>
-      <w:r>
-        <w:rPr>
-          <w:rFonts w:eastAsiaTheme="majorEastAsia" w:cstheme="minorHAnsi"/>
-        </w:rPr>
-        <w:t>Resolução (</w:t>
-      </w:r>
-      <w:r>
-        <w:rPr>
-          <w:rFonts w:eastAsiaTheme="majorEastAsia" w:cstheme="minorHAnsi"/>
-        </w:rPr>
-        <w:t xml:space="preserve">320x670px </w:t>
-      </w:r>
-      <w:r>
-        <w:rPr>
-          <w:rFonts w:eastAsiaTheme="majorEastAsia" w:cstheme="minorHAnsi"/>
-        </w:rPr>
-        <w:t>~</w:t>
-      </w:r>
-      <w:r>
-        <w:rPr>
-          <w:rFonts w:eastAsiaTheme="majorEastAsia" w:cstheme="minorHAnsi"/>
-        </w:rPr>
-        <w:t xml:space="preserve"> 2560x1914px</w:t>
+        </w:rPr>
+        <w:t>(7680</w:t>
+      </w:r>
+      <w:r>
+        <w:rPr>
+          <w:rFonts w:eastAsiaTheme="majorEastAsia" w:cstheme="minorHAnsi"/>
+        </w:rPr>
+        <w:t>x</w:t>
+      </w:r>
+      <w:r>
+        <w:rPr>
+          <w:rFonts w:eastAsiaTheme="majorEastAsia" w:cstheme="minorHAnsi"/>
+        </w:rPr>
+        <w:t>4320</w:t>
+      </w:r>
+      <w:r>
+        <w:rPr>
+          <w:rFonts w:eastAsiaTheme="majorEastAsia" w:cstheme="minorHAnsi"/>
+        </w:rPr>
+        <w:t>px</w:t>
       </w:r>
       <w:r>
         <w:rPr>
@@ -1464,7 +1517,19 @@
         <w:rPr>
           <w:rFonts w:eastAsiaTheme="majorEastAsia" w:cstheme="minorHAnsi"/>
         </w:rPr>
-        <w:t>Frequência: Estar sempre atualizado.</w:t>
+        <w:t xml:space="preserve">Frequência: </w:t>
+      </w:r>
+      <w:r>
+        <w:rPr>
+          <w:rFonts w:eastAsiaTheme="majorEastAsia" w:cstheme="minorHAnsi"/>
+        </w:rPr>
+        <w:t xml:space="preserve">Instantâneo. </w:t>
+      </w:r>
+      <w:r>
+        <w:rPr>
+          <w:rFonts w:eastAsiaTheme="majorEastAsia" w:cstheme="minorHAnsi"/>
+        </w:rPr>
+        <w:t>Estar sempre atualizado.</w:t>
       </w:r>
     </w:p>
     <w:p>
@@ -1485,7 +1550,31 @@
         <w:rPr>
           <w:rFonts w:eastAsiaTheme="majorEastAsia" w:cstheme="minorHAnsi"/>
         </w:rPr>
-        <w:t>Prazo: Urgente.</w:t>
+        <w:t>A</w:t>
+      </w:r>
+      <w:r>
+        <w:rPr>
+          <w:rFonts w:eastAsiaTheme="majorEastAsia" w:cstheme="minorHAnsi"/>
+        </w:rPr>
+        <w:t>brangência</w:t>
+      </w:r>
+      <w:r>
+        <w:rPr>
+          <w:rFonts w:eastAsiaTheme="majorEastAsia" w:cstheme="minorHAnsi"/>
+        </w:rPr>
+        <w:t xml:space="preserve">: </w:t>
+      </w:r>
+      <w:r>
+        <w:rPr>
+          <w:rFonts w:eastAsiaTheme="majorEastAsia" w:cstheme="minorHAnsi"/>
+        </w:rPr>
+        <w:t>Informações relacionadas ao jogo e jogadores</w:t>
+      </w:r>
+      <w:r>
+        <w:rPr>
+          <w:rFonts w:eastAsiaTheme="majorEastAsia" w:cstheme="minorHAnsi"/>
+        </w:rPr>
+        <w:t>.</w:t>
       </w:r>
     </w:p>
     <w:p>
@@ -1606,25 +1695,82 @@
         <w:rPr>
           <w:rFonts w:eastAsiaTheme="majorEastAsia" w:cstheme="minorHAnsi"/>
         </w:rPr>
-        <w:t>Seções: Login, Downloads, Novidades, Guias, História, Fórum, Sobre Nós, Data</w:t>
-      </w:r>
-      <w:r>
-        <w:rPr>
-          <w:rFonts w:eastAsiaTheme="majorEastAsia" w:cstheme="minorHAnsi"/>
-        </w:rPr>
-        <w:t>-</w:t>
-      </w:r>
-      <w:r>
-        <w:rPr>
-          <w:rFonts w:eastAsiaTheme="majorEastAsia" w:cstheme="minorHAnsi"/>
-        </w:rPr>
-        <w:t>base, Classes, Raças, Suporte, Shop virtual,</w:t>
+        <w:t xml:space="preserve">Seções: </w:t>
+      </w:r>
+      <w:r>
+        <w:rPr>
+          <w:rFonts w:eastAsiaTheme="majorEastAsia" w:cstheme="minorHAnsi"/>
+        </w:rPr>
+        <w:t xml:space="preserve">Página inicial, </w:t>
+      </w:r>
+      <w:r>
+        <w:rPr>
+          <w:rFonts w:eastAsiaTheme="majorEastAsia" w:cstheme="minorHAnsi"/>
+        </w:rPr>
+        <w:t>Login, Downloads, Novidades, Guias, História, Sobre Nós,</w:t>
       </w:r>
       <w:r>
         <w:rPr>
           <w:rFonts w:eastAsiaTheme="majorEastAsia" w:cstheme="minorHAnsi"/>
         </w:rPr>
         <w:t xml:space="preserve"> Galeria.</w:t>
+      </w:r>
+    </w:p>
+    <w:p>
+      <w:pPr>
+        <w:pStyle w:val="PargrafodaLista"/>
+        <w:numPr>
+          <w:ilvl w:val="1"/>
+          <w:numId w:val="1"/>
+        </w:numPr>
+        <w:spacing w:before="40" w:after="40"/>
+        <w:ind w:right="1134"/>
+        <w:rPr>
+          <w:rFonts w:eastAsiaTheme="majorEastAsia" w:cstheme="minorHAnsi"/>
+          <w:b/>
+        </w:rPr>
+      </w:pPr>
+      <w:r>
+        <w:rPr>
+          <w:rFonts w:eastAsiaTheme="majorEastAsia" w:cstheme="minorHAnsi"/>
+        </w:rPr>
+        <w:t xml:space="preserve">Futuras implementações: </w:t>
+      </w:r>
+      <w:r>
+        <w:rPr>
+          <w:rFonts w:eastAsiaTheme="majorEastAsia" w:cstheme="minorHAnsi"/>
+        </w:rPr>
+        <w:t>Data-base, Classes, Raças, Suporte</w:t>
+      </w:r>
+      <w:r>
+        <w:rPr>
+          <w:rFonts w:eastAsiaTheme="majorEastAsia" w:cstheme="minorHAnsi"/>
+        </w:rPr>
+        <w:t xml:space="preserve">, </w:t>
+      </w:r>
+      <w:r>
+        <w:rPr>
+          <w:rFonts w:eastAsiaTheme="majorEastAsia" w:cstheme="minorHAnsi"/>
+        </w:rPr>
+        <w:t>Shop virtual</w:t>
+      </w:r>
+      <w:r>
+        <w:rPr>
+          <w:rFonts w:eastAsiaTheme="majorEastAsia" w:cstheme="minorHAnsi"/>
+        </w:rPr>
+        <w:t xml:space="preserve">, </w:t>
+      </w:r>
+      <w:r>
+        <w:rPr>
+          <w:rFonts w:eastAsiaTheme="majorEastAsia" w:cstheme="minorHAnsi"/>
+        </w:rPr>
+        <w:t>Fórum</w:t>
+      </w:r>
+      <w:r>
+        <w:rPr>
+          <w:rFonts w:eastAsiaTheme="majorEastAsia" w:cstheme="minorHAnsi"/>
+        </w:rPr>
+        <w:t>.</w:t>
       </w:r>
     </w:p>
     <w:p>
@@ -1705,7 +1851,6 @@
         <w:ind w:right="1134"/>
         <w:rPr>
           <w:rFonts w:eastAsiaTheme="majorEastAsia" w:cstheme="minorHAnsi"/>
-          <w:b/>
         </w:rPr>
       </w:pPr>
       <w:r>
@@ -1717,6 +1862,168 @@
     </w:p>
     <w:p>
       <w:pPr>
+        <w:rPr>
+          <w:rFonts w:eastAsiaTheme="majorEastAsia" w:cstheme="minorHAnsi"/>
+        </w:rPr>
+      </w:pPr>
+    </w:p>
+    <w:p>
+      <w:pPr>
+        <w:rPr>
+          <w:rFonts w:eastAsiaTheme="majorEastAsia" w:cstheme="minorHAnsi"/>
+        </w:rPr>
+      </w:pPr>
+    </w:p>
+    <w:p>
+      <w:pPr>
+        <w:pStyle w:val="PargrafodaLista"/>
+        <w:numPr>
+          <w:ilvl w:val="0"/>
+          <w:numId w:val="1"/>
+        </w:numPr>
+        <w:spacing w:before="40" w:after="40"/>
+        <w:ind w:right="1134"/>
+        <w:rPr>
+          <w:rFonts w:eastAsiaTheme="majorEastAsia" w:cstheme="minorHAnsi"/>
+          <w:b/>
+          <w:sz w:val="24"/>
+          <w:szCs w:val="24"/>
+        </w:rPr>
+      </w:pPr>
+      <w:r>
+        <w:rPr>
+          <w:rFonts w:eastAsiaTheme="majorEastAsia" w:cstheme="minorHAnsi"/>
+          <w:b/>
+          <w:sz w:val="24"/>
+          <w:szCs w:val="24"/>
+        </w:rPr>
+        <w:lastRenderedPageBreak/>
+        <w:t>Existem padrões (marca, logo, cores)?</w:t>
+      </w:r>
+    </w:p>
+    <w:p>
+      <w:pPr>
+        <w:pStyle w:val="PargrafodaLista"/>
+        <w:numPr>
+          <w:ilvl w:val="1"/>
+          <w:numId w:val="1"/>
+        </w:numPr>
+        <w:spacing w:before="40" w:after="40"/>
+        <w:ind w:right="1134"/>
+        <w:rPr>
+          <w:rFonts w:eastAsiaTheme="majorEastAsia" w:cstheme="minorHAnsi"/>
+          <w:b/>
+        </w:rPr>
+      </w:pPr>
+      <w:r>
+        <w:rPr>
+          <w:rFonts w:eastAsiaTheme="majorEastAsia" w:cstheme="minorHAnsi"/>
+        </w:rPr>
+        <w:t>Cores principais: títulos: #FFB300 e corpo: #CCF</w:t>
+      </w:r>
+      <w:r>
+        <w:rPr>
+          <w:rFonts w:eastAsiaTheme="majorEastAsia" w:cstheme="minorHAnsi"/>
+        </w:rPr>
+        <w:t>2</w:t>
+      </w:r>
+      <w:r>
+        <w:rPr>
+          <w:rFonts w:eastAsiaTheme="majorEastAsia" w:cstheme="minorHAnsi"/>
+        </w:rPr>
+        <w:t>FA</w:t>
+      </w:r>
+      <w:r>
+        <w:rPr>
+          <w:rFonts w:eastAsiaTheme="majorEastAsia" w:cstheme="minorHAnsi"/>
+        </w:rPr>
+        <w:t>.</w:t>
+      </w:r>
+    </w:p>
+    <w:p>
+      <w:pPr>
+        <w:pStyle w:val="PargrafodaLista"/>
+        <w:numPr>
+          <w:ilvl w:val="1"/>
+          <w:numId w:val="1"/>
+        </w:numPr>
+        <w:spacing w:before="40" w:after="40"/>
+        <w:ind w:right="1134"/>
+        <w:rPr>
+          <w:rFonts w:eastAsiaTheme="majorEastAsia" w:cstheme="minorHAnsi"/>
+          <w:b/>
+        </w:rPr>
+      </w:pPr>
+      <w:r>
+        <w:rPr>
+          <w:rFonts w:eastAsiaTheme="majorEastAsia" w:cstheme="minorHAnsi"/>
+        </w:rPr>
+        <w:t>Logo:</w:t>
+      </w:r>
+      <w:r>
+        <w:rPr>
+          <w:rFonts w:eastAsiaTheme="majorEastAsia" w:cstheme="minorHAnsi"/>
+          <w:noProof/>
+        </w:rPr>
+        <w:t xml:space="preserve"> </w:t>
+      </w:r>
+      <w:r>
+        <w:rPr>
+          <w:rFonts w:eastAsiaTheme="majorEastAsia" w:cstheme="minorHAnsi"/>
+          <w:noProof/>
+        </w:rPr>
+        <w:drawing>
+          <wp:inline distT="0" distB="0" distL="0" distR="0" wp14:anchorId="6487643B" wp14:editId="7D8856AC">
+            <wp:extent cx="198105" cy="204716"/>
+            <wp:effectExtent l="0" t="0" r="0" b="5080"/>
+            <wp:docPr id="2" name="Imagem 2"/>
+            <wp:cNvGraphicFramePr>
+              <a:graphicFrameLocks xmlns:a="http://schemas.openxmlformats.org/drawingml/2006/main" noChangeAspect="1"/>
+            </wp:cNvGraphicFramePr>
+            <a:graphic xmlns:a="http://schemas.openxmlformats.org/drawingml/2006/main">
+              <a:graphicData uri="http://schemas.openxmlformats.org/drawingml/2006/picture">
+                <pic:pic xmlns:pic="http://schemas.openxmlformats.org/drawingml/2006/picture">
+                  <pic:nvPicPr>
+                    <pic:cNvPr id="0" name="Picture 1"/>
+                    <pic:cNvPicPr>
+                      <a:picLocks noChangeAspect="1" noChangeArrowheads="1"/>
+                    </pic:cNvPicPr>
+                  </pic:nvPicPr>
+                  <pic:blipFill>
+                    <a:blip r:embed="rId8">
+                      <a:extLst>
+                        <a:ext uri="{28A0092B-C50C-407E-A947-70E740481C1C}">
+                          <a14:useLocalDpi xmlns:a14="http://schemas.microsoft.com/office/drawing/2010/main" val="0"/>
+                        </a:ext>
+                      </a:extLst>
+                    </a:blip>
+                    <a:srcRect/>
+                    <a:stretch>
+                      <a:fillRect/>
+                    </a:stretch>
+                  </pic:blipFill>
+                  <pic:spPr bwMode="auto">
+                    <a:xfrm>
+                      <a:off x="0" y="0"/>
+                      <a:ext cx="230090" cy="237768"/>
+                    </a:xfrm>
+                    <a:prstGeom prst="rect">
+                      <a:avLst/>
+                    </a:prstGeom>
+                    <a:noFill/>
+                    <a:ln>
+                      <a:noFill/>
+                    </a:ln>
+                  </pic:spPr>
+                </pic:pic>
+              </a:graphicData>
+            </a:graphic>
+          </wp:inline>
+        </w:drawing>
+      </w:r>
+    </w:p>
+    <w:p>
+      <w:pPr>
         <w:spacing w:before="40" w:after="40"/>
         <w:ind w:left="1080" w:right="1134"/>
         <w:rPr>
@@ -1748,7 +2055,7 @@
           <w:sz w:val="24"/>
           <w:szCs w:val="24"/>
         </w:rPr>
-        <w:t>Existem padrões (marca, logo, cores)?</w:t>
+        <w:t xml:space="preserve"> Os sites compõem de um site maior, com padrões a serem seguidos?</w:t>
       </w:r>
     </w:p>
     <w:p>
@@ -1769,31 +2076,71 @@
         <w:rPr>
           <w:rFonts w:eastAsiaTheme="majorEastAsia" w:cstheme="minorHAnsi"/>
         </w:rPr>
-        <w:t>Não</w:t>
-      </w:r>
-      <w:r>
-        <w:rPr>
-          <w:rFonts w:eastAsiaTheme="majorEastAsia" w:cstheme="minorHAnsi"/>
-        </w:rPr>
-        <w:t>,</w:t>
-      </w:r>
-      <w:r>
-        <w:rPr>
-          <w:rFonts w:eastAsiaTheme="majorEastAsia" w:cstheme="minorHAnsi"/>
+        <w:t>Não.</w:t>
+      </w:r>
+    </w:p>
+    <w:p>
+      <w:pPr>
+        <w:spacing w:before="40" w:after="40"/>
+        <w:ind w:left="1080" w:right="1134"/>
+        <w:rPr>
+          <w:rFonts w:eastAsiaTheme="majorEastAsia" w:cstheme="minorHAnsi"/>
+          <w:b/>
+        </w:rPr>
+      </w:pPr>
+    </w:p>
+    <w:p>
+      <w:pPr>
+        <w:pStyle w:val="PargrafodaLista"/>
+        <w:numPr>
+          <w:ilvl w:val="0"/>
+          <w:numId w:val="1"/>
+        </w:numPr>
+        <w:spacing w:before="40" w:after="40"/>
+        <w:ind w:right="1134"/>
+        <w:rPr>
+          <w:rFonts w:eastAsiaTheme="majorEastAsia" w:cstheme="minorHAnsi"/>
+          <w:b/>
+          <w:sz w:val="24"/>
+          <w:szCs w:val="24"/>
+        </w:rPr>
+      </w:pPr>
+      <w:r>
+        <w:rPr>
+          <w:rFonts w:eastAsiaTheme="majorEastAsia" w:cstheme="minorHAnsi"/>
+          <w:b/>
         </w:rPr>
         <w:t xml:space="preserve"> </w:t>
       </w:r>
       <w:r>
         <w:rPr>
           <w:rFonts w:eastAsiaTheme="majorEastAsia" w:cstheme="minorHAnsi"/>
-        </w:rPr>
-        <w:t>serão</w:t>
-      </w:r>
-      <w:r>
-        <w:rPr>
-          <w:rFonts w:eastAsiaTheme="majorEastAsia" w:cstheme="minorHAnsi"/>
-        </w:rPr>
-        <w:t xml:space="preserve"> criados de acordo com o cliente.</w:t>
+          <w:b/>
+          <w:sz w:val="24"/>
+          <w:szCs w:val="24"/>
+        </w:rPr>
+        <w:t>Há outros sites que você gosta?</w:t>
+      </w:r>
+    </w:p>
+    <w:p>
+      <w:pPr>
+        <w:pStyle w:val="PargrafodaLista"/>
+        <w:numPr>
+          <w:ilvl w:val="1"/>
+          <w:numId w:val="1"/>
+        </w:numPr>
+        <w:spacing w:before="40" w:after="40"/>
+        <w:ind w:right="1134"/>
+        <w:rPr>
+          <w:rFonts w:eastAsiaTheme="majorEastAsia" w:cstheme="minorHAnsi"/>
+          <w:b/>
+        </w:rPr>
+      </w:pPr>
+      <w:r>
+        <w:rPr>
+          <w:rFonts w:eastAsiaTheme="majorEastAsia" w:cstheme="minorHAnsi"/>
+        </w:rPr>
+        <w:t>https://playragnarokonlinebr.com/</w:t>
       </w:r>
     </w:p>
     <w:p>
@@ -1826,10 +2173,17 @@
         <w:rPr>
           <w:rFonts w:eastAsiaTheme="majorEastAsia" w:cstheme="minorHAnsi"/>
           <w:b/>
-          <w:sz w:val="24"/>
-          <w:szCs w:val="24"/>
-        </w:rPr>
-        <w:t xml:space="preserve"> Os sites compõem de um site maior, com padrões a serem seguidos?</w:t>
+        </w:rPr>
+        <w:t xml:space="preserve"> </w:t>
+      </w:r>
+      <w:r>
+        <w:rPr>
+          <w:rFonts w:eastAsiaTheme="majorEastAsia" w:cstheme="minorHAnsi"/>
+          <w:b/>
+          <w:sz w:val="24"/>
+          <w:szCs w:val="24"/>
+        </w:rPr>
+        <w:t>Há restrições na criação de site;</w:t>
       </w:r>
     </w:p>
     <w:p>
@@ -1850,142 +2204,19 @@
         <w:rPr>
           <w:rFonts w:eastAsiaTheme="majorEastAsia" w:cstheme="minorHAnsi"/>
         </w:rPr>
-        <w:t>Não.</w:t>
-      </w:r>
-    </w:p>
-    <w:p>
-      <w:pPr>
-        <w:spacing w:before="40" w:after="40"/>
-        <w:ind w:left="1080" w:right="1134"/>
-        <w:rPr>
-          <w:rFonts w:eastAsiaTheme="majorEastAsia" w:cstheme="minorHAnsi"/>
-          <w:b/>
-        </w:rPr>
-      </w:pPr>
-    </w:p>
-    <w:p>
-      <w:pPr>
-        <w:pStyle w:val="PargrafodaLista"/>
-        <w:numPr>
-          <w:ilvl w:val="0"/>
-          <w:numId w:val="1"/>
-        </w:numPr>
-        <w:spacing w:before="40" w:after="40"/>
-        <w:ind w:right="1134"/>
-        <w:rPr>
-          <w:rFonts w:eastAsiaTheme="majorEastAsia" w:cstheme="minorHAnsi"/>
-          <w:b/>
-          <w:sz w:val="24"/>
-          <w:szCs w:val="24"/>
-        </w:rPr>
-      </w:pPr>
-      <w:r>
-        <w:rPr>
-          <w:rFonts w:eastAsiaTheme="majorEastAsia" w:cstheme="minorHAnsi"/>
-          <w:b/>
-        </w:rPr>
-        <w:lastRenderedPageBreak/>
-        <w:t xml:space="preserve"> </w:t>
-      </w:r>
-      <w:r>
-        <w:rPr>
-          <w:rFonts w:eastAsiaTheme="majorEastAsia" w:cstheme="minorHAnsi"/>
-          <w:b/>
-          <w:sz w:val="24"/>
-          <w:szCs w:val="24"/>
-        </w:rPr>
-        <w:t>Há outros sites que você gosta?</w:t>
-      </w:r>
-    </w:p>
-    <w:p>
-      <w:pPr>
-        <w:pStyle w:val="PargrafodaLista"/>
-        <w:numPr>
-          <w:ilvl w:val="1"/>
-          <w:numId w:val="1"/>
-        </w:numPr>
-        <w:spacing w:before="40" w:after="40"/>
-        <w:ind w:right="1134"/>
-        <w:rPr>
-          <w:rFonts w:eastAsiaTheme="majorEastAsia" w:cstheme="minorHAnsi"/>
-          <w:b/>
-        </w:rPr>
-      </w:pPr>
-      <w:r>
-        <w:rPr>
-          <w:rFonts w:eastAsiaTheme="majorEastAsia" w:cstheme="minorHAnsi"/>
-        </w:rPr>
-        <w:t>...</w:t>
-      </w:r>
-    </w:p>
-    <w:p>
-      <w:pPr>
-        <w:spacing w:before="40" w:after="40"/>
-        <w:ind w:left="1080" w:right="1134"/>
-        <w:rPr>
-          <w:rFonts w:eastAsiaTheme="majorEastAsia" w:cstheme="minorHAnsi"/>
-          <w:b/>
-        </w:rPr>
-      </w:pPr>
-    </w:p>
-    <w:p>
-      <w:pPr>
-        <w:pStyle w:val="PargrafodaLista"/>
-        <w:numPr>
-          <w:ilvl w:val="0"/>
-          <w:numId w:val="1"/>
-        </w:numPr>
-        <w:spacing w:before="40" w:after="40"/>
-        <w:ind w:right="1134"/>
-        <w:rPr>
-          <w:rFonts w:eastAsiaTheme="majorEastAsia" w:cstheme="minorHAnsi"/>
-          <w:b/>
-          <w:sz w:val="24"/>
-          <w:szCs w:val="24"/>
-        </w:rPr>
-      </w:pPr>
-      <w:r>
-        <w:rPr>
-          <w:rFonts w:eastAsiaTheme="majorEastAsia" w:cstheme="minorHAnsi"/>
-          <w:b/>
-        </w:rPr>
-        <w:t xml:space="preserve"> </w:t>
-      </w:r>
-      <w:r>
-        <w:rPr>
-          <w:rFonts w:eastAsiaTheme="majorEastAsia" w:cstheme="minorHAnsi"/>
-          <w:b/>
-          <w:sz w:val="24"/>
-          <w:szCs w:val="24"/>
-        </w:rPr>
-        <w:t>Há restrições na criação de site;</w:t>
-      </w:r>
-    </w:p>
-    <w:p>
-      <w:pPr>
-        <w:pStyle w:val="PargrafodaLista"/>
-        <w:numPr>
-          <w:ilvl w:val="1"/>
-          <w:numId w:val="1"/>
-        </w:numPr>
-        <w:spacing w:before="40" w:after="40"/>
-        <w:ind w:right="1134"/>
-        <w:rPr>
-          <w:rFonts w:eastAsiaTheme="majorEastAsia" w:cstheme="minorHAnsi"/>
-          <w:b/>
-        </w:rPr>
-      </w:pPr>
-      <w:r>
-        <w:rPr>
-          <w:rFonts w:eastAsiaTheme="majorEastAsia" w:cstheme="minorHAnsi"/>
-        </w:rPr>
-        <w:t>Excesso de cores fortes; não usar letras ilegíveis</w:t>
-      </w:r>
-      <w:r>
-        <w:rPr>
-          <w:rFonts w:eastAsiaTheme="majorEastAsia" w:cstheme="minorHAnsi"/>
-        </w:rPr>
-        <w:t>.</w:t>
+        <w:t>L</w:t>
+      </w:r>
+      <w:r>
+        <w:rPr>
+          <w:rFonts w:eastAsiaTheme="majorEastAsia" w:cstheme="minorHAnsi"/>
+        </w:rPr>
+        <w:t>etras ilegíveis</w:t>
+      </w:r>
+      <w:r>
+        <w:rPr>
+          <w:rFonts w:eastAsiaTheme="majorEastAsia" w:cstheme="minorHAnsi"/>
+        </w:rPr>
+        <w:t>, Não utilizar conteúdo 16+.</w:t>
       </w:r>
     </w:p>
     <w:p>
@@ -2118,8 +2349,8 @@
       </w:pPr>
     </w:p>
     <w:sectPr>
-      <w:headerReference w:type="default" r:id="rId8"/>
-      <w:footerReference w:type="default" r:id="rId9"/>
+      <w:headerReference w:type="default" r:id="rId9"/>
+      <w:footerReference w:type="default" r:id="rId10"/>
       <w:pgSz w:w="11906" w:h="16838"/>
       <w:pgMar w:top="1134" w:right="1134" w:bottom="1134" w:left="1701" w:header="709" w:footer="709" w:gutter="0"/>
       <w:cols w:space="708"/>
@@ -2164,6 +2395,7 @@
         <w:docPartUnique/>
       </w:docPartObj>
     </w:sdtPr>
+    <w:sdtEndPr/>
     <w:sdtContent>
       <w:p>
         <w:pPr>
@@ -3075,6 +3307,7 @@
     <w:lsdException w:name="HTML Sample" w:semiHidden="1" w:unhideWhenUsed="1"/>
     <w:lsdException w:name="HTML Typewriter" w:semiHidden="1" w:unhideWhenUsed="1"/>
     <w:lsdException w:name="HTML Variable" w:semiHidden="1" w:unhideWhenUsed="1"/>
+    <w:lsdException w:name="Normal Table" w:semiHidden="1" w:unhideWhenUsed="1"/>
     <w:lsdException w:name="annotation subject" w:semiHidden="1" w:unhideWhenUsed="1"/>
     <w:lsdException w:name="No List" w:semiHidden="1" w:unhideWhenUsed="1"/>
     <w:lsdException w:name="Outline List 1" w:semiHidden="1" w:unhideWhenUsed="1"/>
@@ -3117,8 +3350,11 @@
     <w:lsdException w:name="Table Contemporary" w:semiHidden="1" w:unhideWhenUsed="1"/>
     <w:lsdException w:name="Table Elegant" w:semiHidden="1" w:unhideWhenUsed="1"/>
     <w:lsdException w:name="Table Professional" w:semiHidden="1" w:unhideWhenUsed="1"/>
+    <w:lsdException w:name="Table Subtle 1" w:semiHidden="1" w:unhideWhenUsed="1"/>
     <w:lsdException w:name="Table Subtle 2" w:semiHidden="1" w:unhideWhenUsed="1"/>
     <w:lsdException w:name="Table Web 1" w:semiHidden="1" w:unhideWhenUsed="1"/>
+    <w:lsdException w:name="Table Web 2" w:semiHidden="1" w:unhideWhenUsed="1"/>
+    <w:lsdException w:name="Table Web 3" w:semiHidden="1" w:unhideWhenUsed="1"/>
     <w:lsdException w:name="Balloon Text" w:semiHidden="1" w:unhideWhenUsed="1"/>
     <w:lsdException w:name="Table Grid" w:uiPriority="39"/>
     <w:lsdException w:name="Table Theme" w:semiHidden="1" w:unhideWhenUsed="1"/>

</xml_diff>